<commit_message>
Updated LINQ lesson plan
</commit_message>
<xml_diff>
--- a/Labs/Lab07/Lab7withLinq/Lab7A-instructions_CS295N.docx
+++ b/Labs/Lab07/Lab7withLinq/Lab7A-instructions_CS295N.docx
@@ -11,8 +11,6 @@
           <w:szCs w:val="28"/>
         </w:rPr>
       </w:pPr>
-      <w:bookmarkStart w:id="0" w:name="_GoBack"/>
-      <w:bookmarkEnd w:id="0"/>
       <w:r>
         <w:rPr>
           <w:b/>
@@ -210,7 +208,25 @@
           <w:sz w:val="24"/>
           <w:szCs w:val="24"/>
         </w:rPr>
-        <w:t xml:space="preserve">Part 1: Add a ratings field to the data model, and update the database and web pages to include this field. Use </w:t>
+        <w:t xml:space="preserve">Part 1: Add a </w:t>
+      </w:r>
+      <w:r>
+        <w:rPr>
+          <w:rFonts w:asciiTheme="minorHAnsi" w:hAnsiTheme="minorHAnsi" w:cs="Arial"/>
+          <w:sz w:val="24"/>
+          <w:szCs w:val="24"/>
+        </w:rPr>
+        <w:t>publisher</w:t>
+      </w:r>
+      <w:bookmarkStart w:id="0" w:name="_GoBack"/>
+      <w:bookmarkEnd w:id="0"/>
+      <w:r>
+        <w:rPr>
+          <w:rFonts w:asciiTheme="minorHAnsi" w:hAnsiTheme="minorHAnsi" w:cs="Arial"/>
+          <w:sz w:val="24"/>
+          <w:szCs w:val="24"/>
+        </w:rPr>
+        <w:t xml:space="preserve"> field to the data model, and update the database and web pages to include this field. Use </w:t>
       </w:r>
       <w:hyperlink r:id="rId10" w:history="1">
         <w:r>
@@ -1053,7 +1069,7 @@
   <w:abstractNum w:abstractNumId="0">
     <w:nsid w:val="FFFFFF1D"/>
     <w:multiLevelType w:val="multilevel"/>
-    <w:tmpl w:val="5D004982"/>
+    <w:tmpl w:val="DAB04D46"/>
     <w:lvl w:ilvl="0">
       <w:start w:val="1"/>
       <w:numFmt w:val="bullet"/>

</xml_diff>